<commit_message>
updated research area and teaching notes
</commit_message>
<xml_diff>
--- a/teaching/RMSC5102_2020S.docx
+++ b/teaching/RMSC5102_2020S.docx
@@ -126,130 +126,13 @@
           <w:r>
             <w:fldChar w:fldCharType="separate"/>
           </w:r>
-          <w:bookmarkStart w:id="0" w:name="_GoBack"/>
-          <w:bookmarkEnd w:id="0"/>
-          <w:r>
-            <w:rPr>
-              <w:rStyle w:val="Hyperlink"/>
-              <w:noProof/>
-            </w:rPr>
-            <w:fldChar w:fldCharType="begin"/>
-          </w:r>
-          <w:r>
-            <w:rPr>
-              <w:rStyle w:val="Hyperlink"/>
-              <w:noProof/>
-            </w:rPr>
-            <w:instrText xml:space="preserve"> </w:instrText>
-          </w:r>
-          <w:r>
-            <w:rPr>
-              <w:noProof/>
-            </w:rPr>
-            <w:instrText>HYPERLINK \l "_Toc34756528"</w:instrText>
-          </w:r>
-          <w:r>
-            <w:rPr>
-              <w:rStyle w:val="Hyperlink"/>
-              <w:noProof/>
-            </w:rPr>
-            <w:instrText xml:space="preserve"> </w:instrText>
-          </w:r>
-          <w:r>
-            <w:rPr>
-              <w:rStyle w:val="Hyperlink"/>
-              <w:noProof/>
-            </w:rPr>
-          </w:r>
-          <w:r>
-            <w:rPr>
-              <w:rStyle w:val="Hyperlink"/>
-              <w:noProof/>
-            </w:rPr>
-            <w:fldChar w:fldCharType="separate"/>
-          </w:r>
-          <w:r>
-            <w:rPr>
-              <w:rStyle w:val="Hyperlink"/>
-              <w:noProof/>
-            </w:rPr>
-            <w:t>I) Probability and statistics</w:t>
-          </w:r>
-          <w:r>
-            <w:rPr>
-              <w:noProof/>
-              <w:webHidden/>
-            </w:rPr>
-            <w:tab/>
-          </w:r>
-          <w:r>
-            <w:rPr>
-              <w:noProof/>
-              <w:webHidden/>
-            </w:rPr>
-            <w:fldChar w:fldCharType="begin"/>
-          </w:r>
-          <w:r>
-            <w:rPr>
-              <w:noProof/>
-              <w:webHidden/>
-            </w:rPr>
-            <w:instrText xml:space="preserve"> PAGEREF _Toc34756528 \h </w:instrText>
-          </w:r>
-          <w:r>
-            <w:rPr>
-              <w:noProof/>
-              <w:webHidden/>
-            </w:rPr>
-          </w:r>
-          <w:r>
-            <w:rPr>
-              <w:noProof/>
-              <w:webHidden/>
-            </w:rPr>
-            <w:fldChar w:fldCharType="separate"/>
-          </w:r>
-          <w:r>
-            <w:rPr>
-              <w:noProof/>
-              <w:webHidden/>
-            </w:rPr>
-            <w:t>3</w:t>
-          </w:r>
-          <w:r>
-            <w:rPr>
-              <w:noProof/>
-              <w:webHidden/>
-            </w:rPr>
-            <w:fldChar w:fldCharType="end"/>
-          </w:r>
-          <w:r>
-            <w:rPr>
-              <w:rStyle w:val="Hyperlink"/>
-              <w:noProof/>
-            </w:rPr>
-            <w:fldChar w:fldCharType="end"/>
-          </w:r>
-        </w:p>
-        <w:p>
-          <w:pPr>
-            <w:pStyle w:val="TOC2"/>
-            <w:tabs>
-              <w:tab w:val="right" w:leader="dot" w:pos="9350"/>
-            </w:tabs>
-            <w:rPr>
-              <w:noProof/>
-              <w:sz w:val="22"/>
-              <w:lang w:val="en-HK" w:eastAsia="zh-CN"/>
-            </w:rPr>
-          </w:pPr>
-          <w:hyperlink w:anchor="_Toc34756529" w:history="1">
+          <w:hyperlink w:anchor="_Toc35469525" w:history="1">
             <w:r>
               <w:rPr>
                 <w:rStyle w:val="Hyperlink"/>
                 <w:noProof/>
               </w:rPr>
-              <w:t>Discrete random variables</w:t>
+              <w:t>I) Probability and statistics</w:t>
             </w:r>
             <w:r>
               <w:rPr>
@@ -270,7 +153,7 @@
                 <w:noProof/>
                 <w:webHidden/>
               </w:rPr>
-              <w:instrText xml:space="preserve"> PAGEREF _Toc34756529 \h </w:instrText>
+              <w:instrText xml:space="preserve"> PAGEREF _Toc35469525 \h </w:instrText>
             </w:r>
             <w:r>
               <w:rPr>
@@ -313,13 +196,13 @@
               <w:lang w:val="en-HK" w:eastAsia="zh-CN"/>
             </w:rPr>
           </w:pPr>
-          <w:hyperlink w:anchor="_Toc34756530" w:history="1">
+          <w:hyperlink w:anchor="_Toc35469526" w:history="1">
             <w:r>
               <w:rPr>
                 <w:rStyle w:val="Hyperlink"/>
                 <w:noProof/>
               </w:rPr>
-              <w:t>Binomial distribution</w:t>
+              <w:t>Discrete random variables</w:t>
             </w:r>
             <w:r>
               <w:rPr>
@@ -340,7 +223,7 @@
                 <w:noProof/>
                 <w:webHidden/>
               </w:rPr>
-              <w:instrText xml:space="preserve"> PAGEREF _Toc34756530 \h </w:instrText>
+              <w:instrText xml:space="preserve"> PAGEREF _Toc35469526 \h </w:instrText>
             </w:r>
             <w:r>
               <w:rPr>
@@ -383,13 +266,13 @@
               <w:lang w:val="en-HK" w:eastAsia="zh-CN"/>
             </w:rPr>
           </w:pPr>
-          <w:hyperlink w:anchor="_Toc34756531" w:history="1">
+          <w:hyperlink w:anchor="_Toc35469527" w:history="1">
             <w:r>
               <w:rPr>
                 <w:rStyle w:val="Hyperlink"/>
                 <w:noProof/>
               </w:rPr>
-              <w:t>Poisson distribution</w:t>
+              <w:t>Binomial distribution</w:t>
             </w:r>
             <w:r>
               <w:rPr>
@@ -410,7 +293,7 @@
                 <w:noProof/>
                 <w:webHidden/>
               </w:rPr>
-              <w:instrText xml:space="preserve"> PAGEREF _Toc34756531 \h </w:instrText>
+              <w:instrText xml:space="preserve"> PAGEREF _Toc35469527 \h </w:instrText>
             </w:r>
             <w:r>
               <w:rPr>
@@ -430,7 +313,7 @@
                 <w:noProof/>
                 <w:webHidden/>
               </w:rPr>
-              <w:t>4</w:t>
+              <w:t>3</w:t>
             </w:r>
             <w:r>
               <w:rPr>
@@ -453,13 +336,13 @@
               <w:lang w:val="en-HK" w:eastAsia="zh-CN"/>
             </w:rPr>
           </w:pPr>
-          <w:hyperlink w:anchor="_Toc34756532" w:history="1">
+          <w:hyperlink w:anchor="_Toc35469528" w:history="1">
             <w:r>
               <w:rPr>
                 <w:rStyle w:val="Hyperlink"/>
                 <w:noProof/>
               </w:rPr>
-              <w:t>Continuous random variables</w:t>
+              <w:t>Poisson distribution</w:t>
             </w:r>
             <w:r>
               <w:rPr>
@@ -480,7 +363,7 @@
                 <w:noProof/>
                 <w:webHidden/>
               </w:rPr>
-              <w:instrText xml:space="preserve"> PAGEREF _Toc34756532 \h </w:instrText>
+              <w:instrText xml:space="preserve"> PAGEREF _Toc35469528 \h </w:instrText>
             </w:r>
             <w:r>
               <w:rPr>
@@ -523,13 +406,13 @@
               <w:lang w:val="en-HK" w:eastAsia="zh-CN"/>
             </w:rPr>
           </w:pPr>
-          <w:hyperlink w:anchor="_Toc34756533" w:history="1">
+          <w:hyperlink w:anchor="_Toc35469529" w:history="1">
             <w:r>
               <w:rPr>
                 <w:rStyle w:val="Hyperlink"/>
                 <w:noProof/>
               </w:rPr>
-              <w:t>Uniform distribution</w:t>
+              <w:t>Continuous random variables</w:t>
             </w:r>
             <w:r>
               <w:rPr>
@@ -550,7 +433,7 @@
                 <w:noProof/>
                 <w:webHidden/>
               </w:rPr>
-              <w:instrText xml:space="preserve"> PAGEREF _Toc34756533 \h </w:instrText>
+              <w:instrText xml:space="preserve"> PAGEREF _Toc35469529 \h </w:instrText>
             </w:r>
             <w:r>
               <w:rPr>
@@ -593,13 +476,13 @@
               <w:lang w:val="en-HK" w:eastAsia="zh-CN"/>
             </w:rPr>
           </w:pPr>
-          <w:hyperlink w:anchor="_Toc34756534" w:history="1">
+          <w:hyperlink w:anchor="_Toc35469530" w:history="1">
             <w:r>
               <w:rPr>
                 <w:rStyle w:val="Hyperlink"/>
                 <w:noProof/>
               </w:rPr>
-              <w:t>Normal distribution</w:t>
+              <w:t>Uniform distribution</w:t>
             </w:r>
             <w:r>
               <w:rPr>
@@ -620,7 +503,7 @@
                 <w:noProof/>
                 <w:webHidden/>
               </w:rPr>
-              <w:instrText xml:space="preserve"> PAGEREF _Toc34756534 \h </w:instrText>
+              <w:instrText xml:space="preserve"> PAGEREF _Toc35469530 \h </w:instrText>
             </w:r>
             <w:r>
               <w:rPr>
@@ -640,7 +523,7 @@
                 <w:noProof/>
                 <w:webHidden/>
               </w:rPr>
-              <w:t>5</w:t>
+              <w:t>4</w:t>
             </w:r>
             <w:r>
               <w:rPr>
@@ -663,7 +546,77 @@
               <w:lang w:val="en-HK" w:eastAsia="zh-CN"/>
             </w:rPr>
           </w:pPr>
-          <w:hyperlink w:anchor="_Toc34756535" w:history="1">
+          <w:hyperlink w:anchor="_Toc35469531" w:history="1">
+            <w:r>
+              <w:rPr>
+                <w:rStyle w:val="Hyperlink"/>
+                <w:noProof/>
+              </w:rPr>
+              <w:t>Normal distribution</w:t>
+            </w:r>
+            <w:r>
+              <w:rPr>
+                <w:noProof/>
+                <w:webHidden/>
+              </w:rPr>
+              <w:tab/>
+            </w:r>
+            <w:r>
+              <w:rPr>
+                <w:noProof/>
+                <w:webHidden/>
+              </w:rPr>
+              <w:fldChar w:fldCharType="begin"/>
+            </w:r>
+            <w:r>
+              <w:rPr>
+                <w:noProof/>
+                <w:webHidden/>
+              </w:rPr>
+              <w:instrText xml:space="preserve"> PAGEREF _Toc35469531 \h </w:instrText>
+            </w:r>
+            <w:r>
+              <w:rPr>
+                <w:noProof/>
+                <w:webHidden/>
+              </w:rPr>
+            </w:r>
+            <w:r>
+              <w:rPr>
+                <w:noProof/>
+                <w:webHidden/>
+              </w:rPr>
+              <w:fldChar w:fldCharType="separate"/>
+            </w:r>
+            <w:r>
+              <w:rPr>
+                <w:noProof/>
+                <w:webHidden/>
+              </w:rPr>
+              <w:t>5</w:t>
+            </w:r>
+            <w:r>
+              <w:rPr>
+                <w:noProof/>
+                <w:webHidden/>
+              </w:rPr>
+              <w:fldChar w:fldCharType="end"/>
+            </w:r>
+          </w:hyperlink>
+        </w:p>
+        <w:p>
+          <w:pPr>
+            <w:pStyle w:val="TOC2"/>
+            <w:tabs>
+              <w:tab w:val="right" w:leader="dot" w:pos="9350"/>
+            </w:tabs>
+            <w:rPr>
+              <w:noProof/>
+              <w:sz w:val="22"/>
+              <w:lang w:val="en-HK" w:eastAsia="zh-CN"/>
+            </w:rPr>
+          </w:pPr>
+          <w:hyperlink w:anchor="_Toc35469532" w:history="1">
             <w:r>
               <w:rPr>
                 <w:rStyle w:val="Hyperlink"/>
@@ -690,7 +643,7 @@
                 <w:noProof/>
                 <w:webHidden/>
               </w:rPr>
-              <w:instrText xml:space="preserve"> PAGEREF _Toc34756535 \h </w:instrText>
+              <w:instrText xml:space="preserve"> PAGEREF _Toc35469532 \h </w:instrText>
             </w:r>
             <w:r>
               <w:rPr>
@@ -733,7 +686,7 @@
               <w:lang w:val="en-HK" w:eastAsia="zh-CN"/>
             </w:rPr>
           </w:pPr>
-          <w:hyperlink w:anchor="_Toc34756536" w:history="1">
+          <w:hyperlink w:anchor="_Toc35469533" w:history="1">
             <w:r>
               <w:rPr>
                 <w:rStyle w:val="Hyperlink"/>
@@ -760,7 +713,7 @@
                 <w:noProof/>
                 <w:webHidden/>
               </w:rPr>
-              <w:instrText xml:space="preserve"> PAGEREF _Toc34756536 \h </w:instrText>
+              <w:instrText xml:space="preserve"> PAGEREF _Toc35469533 \h </w:instrText>
             </w:r>
             <w:r>
               <w:rPr>
@@ -803,7 +756,7 @@
               <w:lang w:val="en-HK" w:eastAsia="zh-CN"/>
             </w:rPr>
           </w:pPr>
-          <w:hyperlink w:anchor="_Toc34756537" w:history="1">
+          <w:hyperlink w:anchor="_Toc35469534" w:history="1">
             <w:r>
               <w:rPr>
                 <w:rStyle w:val="Hyperlink"/>
@@ -830,7 +783,7 @@
                 <w:noProof/>
                 <w:webHidden/>
               </w:rPr>
-              <w:instrText xml:space="preserve"> PAGEREF _Toc34756537 \h </w:instrText>
+              <w:instrText xml:space="preserve"> PAGEREF _Toc35469534 \h </w:instrText>
             </w:r>
             <w:r>
               <w:rPr>
@@ -873,7 +826,7 @@
               <w:lang w:val="en-HK" w:eastAsia="zh-CN"/>
             </w:rPr>
           </w:pPr>
-          <w:hyperlink w:anchor="_Toc34756538" w:history="1">
+          <w:hyperlink w:anchor="_Toc35469535" w:history="1">
             <w:r>
               <w:rPr>
                 <w:rStyle w:val="Hyperlink"/>
@@ -900,7 +853,7 @@
                 <w:noProof/>
                 <w:webHidden/>
               </w:rPr>
-              <w:instrText xml:space="preserve"> PAGEREF _Toc34756538 \h </w:instrText>
+              <w:instrText xml:space="preserve"> PAGEREF _Toc35469535 \h </w:instrText>
             </w:r>
             <w:r>
               <w:rPr>
@@ -943,7 +896,7 @@
               <w:lang w:val="en-HK" w:eastAsia="zh-CN"/>
             </w:rPr>
           </w:pPr>
-          <w:hyperlink w:anchor="_Toc34756539" w:history="1">
+          <w:hyperlink w:anchor="_Toc35469536" w:history="1">
             <w:r>
               <w:rPr>
                 <w:rStyle w:val="Hyperlink"/>
@@ -970,7 +923,77 @@
                 <w:noProof/>
                 <w:webHidden/>
               </w:rPr>
-              <w:instrText xml:space="preserve"> PAGEREF _Toc34756539 \h </w:instrText>
+              <w:instrText xml:space="preserve"> PAGEREF _Toc35469536 \h </w:instrText>
+            </w:r>
+            <w:r>
+              <w:rPr>
+                <w:noProof/>
+                <w:webHidden/>
+              </w:rPr>
+            </w:r>
+            <w:r>
+              <w:rPr>
+                <w:noProof/>
+                <w:webHidden/>
+              </w:rPr>
+              <w:fldChar w:fldCharType="separate"/>
+            </w:r>
+            <w:r>
+              <w:rPr>
+                <w:noProof/>
+                <w:webHidden/>
+              </w:rPr>
+              <w:t>6</w:t>
+            </w:r>
+            <w:r>
+              <w:rPr>
+                <w:noProof/>
+                <w:webHidden/>
+              </w:rPr>
+              <w:fldChar w:fldCharType="end"/>
+            </w:r>
+          </w:hyperlink>
+        </w:p>
+        <w:p>
+          <w:pPr>
+            <w:pStyle w:val="TOC2"/>
+            <w:tabs>
+              <w:tab w:val="right" w:leader="dot" w:pos="9350"/>
+            </w:tabs>
+            <w:rPr>
+              <w:noProof/>
+              <w:sz w:val="22"/>
+              <w:lang w:val="en-HK" w:eastAsia="zh-CN"/>
+            </w:rPr>
+          </w:pPr>
+          <w:hyperlink w:anchor="_Toc35469537" w:history="1">
+            <w:r>
+              <w:rPr>
+                <w:rStyle w:val="Hyperlink"/>
+                <w:noProof/>
+              </w:rPr>
+              <w:t>Black–Scholes–Merton model</w:t>
+            </w:r>
+            <w:r>
+              <w:rPr>
+                <w:noProof/>
+                <w:webHidden/>
+              </w:rPr>
+              <w:tab/>
+            </w:r>
+            <w:r>
+              <w:rPr>
+                <w:noProof/>
+                <w:webHidden/>
+              </w:rPr>
+              <w:fldChar w:fldCharType="begin"/>
+            </w:r>
+            <w:r>
+              <w:rPr>
+                <w:noProof/>
+                <w:webHidden/>
+              </w:rPr>
+              <w:instrText xml:space="preserve"> PAGEREF _Toc35469537 \h </w:instrText>
             </w:r>
             <w:r>
               <w:rPr>
@@ -1013,7 +1036,7 @@
               <w:lang w:val="en-HK" w:eastAsia="zh-CN"/>
             </w:rPr>
           </w:pPr>
-          <w:hyperlink w:anchor="_Toc34756540" w:history="1">
+          <w:hyperlink w:anchor="_Toc35469538" w:history="1">
             <w:r>
               <w:rPr>
                 <w:rStyle w:val="Hyperlink"/>
@@ -1040,7 +1063,7 @@
                 <w:noProof/>
                 <w:webHidden/>
               </w:rPr>
-              <w:instrText xml:space="preserve"> PAGEREF _Toc34756540 \h </w:instrText>
+              <w:instrText xml:space="preserve"> PAGEREF _Toc35469538 \h </w:instrText>
             </w:r>
             <w:r>
               <w:rPr>
@@ -1060,7 +1083,7 @@
                 <w:noProof/>
                 <w:webHidden/>
               </w:rPr>
-              <w:t>7</w:t>
+              <w:t>8</w:t>
             </w:r>
             <w:r>
               <w:rPr>
@@ -1083,7 +1106,7 @@
               <w:lang w:val="en-HK" w:eastAsia="zh-CN"/>
             </w:rPr>
           </w:pPr>
-          <w:hyperlink w:anchor="_Toc34756541" w:history="1">
+          <w:hyperlink w:anchor="_Toc35469539" w:history="1">
             <w:r>
               <w:rPr>
                 <w:rStyle w:val="Hyperlink"/>
@@ -1110,7 +1133,7 @@
                 <w:noProof/>
                 <w:webHidden/>
               </w:rPr>
-              <w:instrText xml:space="preserve"> PAGEREF _Toc34756541 \h </w:instrText>
+              <w:instrText xml:space="preserve"> PAGEREF _Toc35469539 \h </w:instrText>
             </w:r>
             <w:r>
               <w:rPr>
@@ -1130,7 +1153,7 @@
                 <w:noProof/>
                 <w:webHidden/>
               </w:rPr>
-              <w:t>7</w:t>
+              <w:t>8</w:t>
             </w:r>
             <w:r>
               <w:rPr>
@@ -1153,7 +1176,7 @@
               <w:lang w:val="en-HK" w:eastAsia="zh-CN"/>
             </w:rPr>
           </w:pPr>
-          <w:hyperlink w:anchor="_Toc34756542" w:history="1">
+          <w:hyperlink w:anchor="_Toc35469540" w:history="1">
             <w:r>
               <w:rPr>
                 <w:rStyle w:val="Hyperlink"/>
@@ -1180,7 +1203,7 @@
                 <w:noProof/>
                 <w:webHidden/>
               </w:rPr>
-              <w:instrText xml:space="preserve"> PAGEREF _Toc34756542 \h </w:instrText>
+              <w:instrText xml:space="preserve"> PAGEREF _Toc35469540 \h </w:instrText>
             </w:r>
             <w:r>
               <w:rPr>
@@ -1200,7 +1223,7 @@
                 <w:noProof/>
                 <w:webHidden/>
               </w:rPr>
-              <w:t>7</w:t>
+              <w:t>8</w:t>
             </w:r>
             <w:r>
               <w:rPr>
@@ -1223,7 +1246,7 @@
               <w:lang w:val="en-HK" w:eastAsia="zh-CN"/>
             </w:rPr>
           </w:pPr>
-          <w:hyperlink w:anchor="_Toc34756543" w:history="1">
+          <w:hyperlink w:anchor="_Toc35469541" w:history="1">
             <w:r>
               <w:rPr>
                 <w:rStyle w:val="Hyperlink"/>
@@ -1250,7 +1273,7 @@
                 <w:noProof/>
                 <w:webHidden/>
               </w:rPr>
-              <w:instrText xml:space="preserve"> PAGEREF _Toc34756543 \h </w:instrText>
+              <w:instrText xml:space="preserve"> PAGEREF _Toc35469541 \h </w:instrText>
             </w:r>
             <w:r>
               <w:rPr>
@@ -1270,7 +1293,7 @@
                 <w:noProof/>
                 <w:webHidden/>
               </w:rPr>
-              <w:t>9</w:t>
+              <w:t>10</w:t>
             </w:r>
             <w:r>
               <w:rPr>
@@ -1293,7 +1316,7 @@
               <w:lang w:val="en-HK" w:eastAsia="zh-CN"/>
             </w:rPr>
           </w:pPr>
-          <w:hyperlink w:anchor="_Toc34756544" w:history="1">
+          <w:hyperlink w:anchor="_Toc35469542" w:history="1">
             <w:r>
               <w:rPr>
                 <w:rStyle w:val="Hyperlink"/>
@@ -1320,7 +1343,7 @@
                 <w:noProof/>
                 <w:webHidden/>
               </w:rPr>
-              <w:instrText xml:space="preserve"> PAGEREF _Toc34756544 \h </w:instrText>
+              <w:instrText xml:space="preserve"> PAGEREF _Toc35469542 \h </w:instrText>
             </w:r>
             <w:r>
               <w:rPr>
@@ -1340,7 +1363,7 @@
                 <w:noProof/>
                 <w:webHidden/>
               </w:rPr>
-              <w:t>9</w:t>
+              <w:t>10</w:t>
             </w:r>
             <w:r>
               <w:rPr>
@@ -1363,7 +1386,7 @@
               <w:lang w:val="en-HK" w:eastAsia="zh-CN"/>
             </w:rPr>
           </w:pPr>
-          <w:hyperlink w:anchor="_Toc34756545" w:history="1">
+          <w:hyperlink w:anchor="_Toc35469543" w:history="1">
             <w:r>
               <w:rPr>
                 <w:rStyle w:val="Hyperlink"/>
@@ -1390,7 +1413,7 @@
                 <w:noProof/>
                 <w:webHidden/>
               </w:rPr>
-              <w:instrText xml:space="preserve"> PAGEREF _Toc34756545 \h </w:instrText>
+              <w:instrText xml:space="preserve"> PAGEREF _Toc35469543 \h </w:instrText>
             </w:r>
             <w:r>
               <w:rPr>
@@ -1410,7 +1433,7 @@
                 <w:noProof/>
                 <w:webHidden/>
               </w:rPr>
-              <w:t>9</w:t>
+              <w:t>10</w:t>
             </w:r>
             <w:r>
               <w:rPr>
@@ -1433,7 +1456,7 @@
               <w:lang w:val="en-HK" w:eastAsia="zh-CN"/>
             </w:rPr>
           </w:pPr>
-          <w:hyperlink w:anchor="_Toc34756546" w:history="1">
+          <w:hyperlink w:anchor="_Toc35469544" w:history="1">
             <w:r>
               <w:rPr>
                 <w:rStyle w:val="Hyperlink"/>
@@ -1460,7 +1483,7 @@
                 <w:noProof/>
                 <w:webHidden/>
               </w:rPr>
-              <w:instrText xml:space="preserve"> PAGEREF _Toc34756546 \h </w:instrText>
+              <w:instrText xml:space="preserve"> PAGEREF _Toc35469544 \h </w:instrText>
             </w:r>
             <w:r>
               <w:rPr>
@@ -1480,7 +1503,7 @@
                 <w:noProof/>
                 <w:webHidden/>
               </w:rPr>
-              <w:t>9</w:t>
+              <w:t>10</w:t>
             </w:r>
             <w:r>
               <w:rPr>
@@ -1503,7 +1526,7 @@
               <w:lang w:val="en-HK" w:eastAsia="zh-CN"/>
             </w:rPr>
           </w:pPr>
-          <w:hyperlink w:anchor="_Toc34756547" w:history="1">
+          <w:hyperlink w:anchor="_Toc35469545" w:history="1">
             <w:r>
               <w:rPr>
                 <w:rStyle w:val="Hyperlink"/>
@@ -1530,7 +1553,7 @@
                 <w:noProof/>
                 <w:webHidden/>
               </w:rPr>
-              <w:instrText xml:space="preserve"> PAGEREF _Toc34756547 \h </w:instrText>
+              <w:instrText xml:space="preserve"> PAGEREF _Toc35469545 \h </w:instrText>
             </w:r>
             <w:r>
               <w:rPr>
@@ -1550,7 +1573,7 @@
                 <w:noProof/>
                 <w:webHidden/>
               </w:rPr>
-              <w:t>10</w:t>
+              <w:t>11</w:t>
             </w:r>
             <w:r>
               <w:rPr>
@@ -1573,7 +1596,7 @@
               <w:lang w:val="en-HK" w:eastAsia="zh-CN"/>
             </w:rPr>
           </w:pPr>
-          <w:hyperlink w:anchor="_Toc34756548" w:history="1">
+          <w:hyperlink w:anchor="_Toc35469546" w:history="1">
             <w:r>
               <w:rPr>
                 <w:rStyle w:val="Hyperlink"/>
@@ -1600,7 +1623,7 @@
                 <w:noProof/>
                 <w:webHidden/>
               </w:rPr>
-              <w:instrText xml:space="preserve"> PAGEREF _Toc34756548 \h </w:instrText>
+              <w:instrText xml:space="preserve"> PAGEREF _Toc35469546 \h </w:instrText>
             </w:r>
             <w:r>
               <w:rPr>
@@ -1620,7 +1643,7 @@
                 <w:noProof/>
                 <w:webHidden/>
               </w:rPr>
-              <w:t>11</w:t>
+              <w:t>12</w:t>
             </w:r>
             <w:r>
               <w:rPr>
@@ -1643,7 +1666,7 @@
               <w:lang w:val="en-HK" w:eastAsia="zh-CN"/>
             </w:rPr>
           </w:pPr>
-          <w:hyperlink w:anchor="_Toc34756549" w:history="1">
+          <w:hyperlink w:anchor="_Toc35469547" w:history="1">
             <w:r>
               <w:rPr>
                 <w:rStyle w:val="Hyperlink"/>
@@ -1670,7 +1693,7 @@
                 <w:noProof/>
                 <w:webHidden/>
               </w:rPr>
-              <w:instrText xml:space="preserve"> PAGEREF _Toc34756549 \h </w:instrText>
+              <w:instrText xml:space="preserve"> PAGEREF _Toc35469547 \h </w:instrText>
             </w:r>
             <w:r>
               <w:rPr>
@@ -1690,7 +1713,7 @@
                 <w:noProof/>
                 <w:webHidden/>
               </w:rPr>
-              <w:t>11</w:t>
+              <w:t>12</w:t>
             </w:r>
             <w:r>
               <w:rPr>
@@ -1713,7 +1736,7 @@
               <w:lang w:val="en-HK" w:eastAsia="zh-CN"/>
             </w:rPr>
           </w:pPr>
-          <w:hyperlink w:anchor="_Toc34756550" w:history="1">
+          <w:hyperlink w:anchor="_Toc35469548" w:history="1">
             <w:r>
               <w:rPr>
                 <w:rStyle w:val="Hyperlink"/>
@@ -1740,7 +1763,7 @@
                 <w:noProof/>
                 <w:webHidden/>
               </w:rPr>
-              <w:instrText xml:space="preserve"> PAGEREF _Toc34756550 \h </w:instrText>
+              <w:instrText xml:space="preserve"> PAGEREF _Toc35469548 \h </w:instrText>
             </w:r>
             <w:r>
               <w:rPr>
@@ -1760,7 +1783,7 @@
                 <w:noProof/>
                 <w:webHidden/>
               </w:rPr>
-              <w:t>11</w:t>
+              <w:t>12</w:t>
             </w:r>
             <w:r>
               <w:rPr>
@@ -1812,7 +1835,7 @@
       <w:pPr>
         <w:pStyle w:val="Heading1"/>
       </w:pPr>
-      <w:bookmarkStart w:id="1" w:name="_Toc34756528"/>
+      <w:bookmarkStart w:id="0" w:name="_Toc35469525"/>
       <w:r>
         <w:lastRenderedPageBreak/>
         <w:t>I</w:t>
@@ -1826,20 +1849,20 @@
       <w:r>
         <w:t>Probability and statistics</w:t>
       </w:r>
-      <w:bookmarkEnd w:id="1"/>
+      <w:bookmarkEnd w:id="0"/>
     </w:p>
     <w:p>
       <w:pPr>
         <w:pStyle w:val="Heading2"/>
       </w:pPr>
-      <w:bookmarkStart w:id="2" w:name="_Toc34756529"/>
+      <w:bookmarkStart w:id="1" w:name="_Toc35469526"/>
       <w:r>
         <w:t>Discrete r</w:t>
       </w:r>
       <w:r>
         <w:t>andom variables</w:t>
       </w:r>
-      <w:bookmarkEnd w:id="2"/>
+      <w:bookmarkEnd w:id="1"/>
     </w:p>
     <w:p>
       <w:r>
@@ -1862,15 +1885,7 @@
     </w:p>
     <w:p>
       <w:r>
-        <w:t xml:space="preserve">Probability mass function: a </w:t>
-      </w:r>
-      <w:proofErr w:type="spellStart"/>
-      <w:r>
-        <w:t>pmf</w:t>
-      </w:r>
-      <w:proofErr w:type="spellEnd"/>
-      <w:r>
-        <w:t xml:space="preserve"> </w:t>
+        <w:t xml:space="preserve">Probability mass function: a pmf </w:t>
       </w:r>
       <w:r>
         <w:t>assigns a probability to each possible value x of</w:t>
@@ -1994,15 +2009,7 @@
         <w:t>unction</w:t>
       </w:r>
       <w:r>
-        <w:t xml:space="preserve">: a </w:t>
-      </w:r>
-      <w:proofErr w:type="spellStart"/>
-      <w:r>
-        <w:t>cdf</w:t>
-      </w:r>
-      <w:proofErr w:type="spellEnd"/>
-      <w:r>
-        <w:t xml:space="preserve"> gives</w:t>
+        <w:t>: a cdf gives</w:t>
       </w:r>
       <w:r>
         <w:t xml:space="preserve"> the probability that X is less than or equal to the value x</w:t>
@@ -2773,7 +2780,7 @@
       <w:pPr>
         <w:pStyle w:val="Heading2"/>
       </w:pPr>
-      <w:bookmarkStart w:id="3" w:name="_Toc34756530"/>
+      <w:bookmarkStart w:id="2" w:name="_Toc35469527"/>
       <w:r>
         <w:t xml:space="preserve">Binomial </w:t>
       </w:r>
@@ -2783,7 +2790,7 @@
       <w:r>
         <w:t>istribution</w:t>
       </w:r>
-      <w:bookmarkEnd w:id="3"/>
+      <w:bookmarkEnd w:id="2"/>
     </w:p>
     <w:p>
       <w:r>
@@ -3118,13 +3125,8 @@
       </m:oMath>
     </w:p>
     <w:p>
-      <w:proofErr w:type="spellStart"/>
-      <w:r>
-        <w:t>Pmf</w:t>
-      </w:r>
-      <w:proofErr w:type="spellEnd"/>
-      <w:r>
-        <w:t xml:space="preserve">: </w:t>
+      <w:r>
+        <w:t xml:space="preserve">Pmf: </w:t>
       </w:r>
       <m:oMath>
         <m:r>
@@ -3352,12 +3354,12 @@
       <w:pPr>
         <w:pStyle w:val="Heading2"/>
       </w:pPr>
-      <w:bookmarkStart w:id="4" w:name="_Toc34756531"/>
+      <w:bookmarkStart w:id="3" w:name="_Toc35469528"/>
       <w:r>
         <w:lastRenderedPageBreak/>
         <w:t>Poisson distribution</w:t>
       </w:r>
-      <w:bookmarkEnd w:id="4"/>
+      <w:bookmarkEnd w:id="3"/>
     </w:p>
     <w:p>
       <w:r>
@@ -3407,13 +3409,8 @@
       </w:r>
     </w:p>
     <w:p>
-      <w:proofErr w:type="spellStart"/>
-      <w:r>
-        <w:t>Pmf</w:t>
-      </w:r>
-      <w:proofErr w:type="spellEnd"/>
-      <w:r>
-        <w:t xml:space="preserve">: </w:t>
+      <w:r>
+        <w:t xml:space="preserve">Pmf: </w:t>
       </w:r>
       <m:oMath>
         <m:r>
@@ -3610,11 +3607,11 @@
       <w:pPr>
         <w:pStyle w:val="Heading2"/>
       </w:pPr>
-      <w:bookmarkStart w:id="5" w:name="_Toc34756532"/>
+      <w:bookmarkStart w:id="4" w:name="_Toc35469529"/>
       <w:r>
         <w:t>Continuous random variables</w:t>
       </w:r>
-      <w:bookmarkEnd w:id="5"/>
+      <w:bookmarkEnd w:id="4"/>
     </w:p>
     <w:p>
       <w:r>
@@ -3944,15 +3941,7 @@
     </w:p>
     <w:p>
       <w:r>
-        <w:t xml:space="preserve">Cumulative distribution function: a </w:t>
-      </w:r>
-      <w:proofErr w:type="spellStart"/>
-      <w:r>
-        <w:t>cdf</w:t>
-      </w:r>
-      <w:proofErr w:type="spellEnd"/>
-      <w:r>
-        <w:t xml:space="preserve"> gives</w:t>
+        <w:t>Cumulative distribution function: a cdf gives</w:t>
       </w:r>
       <w:r>
         <w:t xml:space="preserve"> the probability that X is less than or equal to the value x</w:t>
@@ -4595,11 +4584,11 @@
       <w:pPr>
         <w:pStyle w:val="Heading2"/>
       </w:pPr>
-      <w:bookmarkStart w:id="6" w:name="_Toc34756533"/>
+      <w:bookmarkStart w:id="5" w:name="_Toc35469530"/>
       <w:r>
         <w:t>Uniform distribution</w:t>
       </w:r>
-      <w:bookmarkEnd w:id="6"/>
+      <w:bookmarkEnd w:id="5"/>
     </w:p>
     <w:p>
       <w:r>
@@ -4720,13 +4709,8 @@
       </w:r>
     </w:p>
     <w:p>
-      <w:proofErr w:type="spellStart"/>
-      <w:r>
-        <w:t>Cdf</w:t>
-      </w:r>
-      <w:proofErr w:type="spellEnd"/>
-      <w:r>
-        <w:t xml:space="preserve">: </w:t>
+      <w:r>
+        <w:t xml:space="preserve">Cdf: </w:t>
       </w:r>
       <m:oMath>
         <m:r>
@@ -5103,11 +5087,11 @@
       <w:pPr>
         <w:pStyle w:val="Heading2"/>
       </w:pPr>
-      <w:bookmarkStart w:id="7" w:name="_Toc34756534"/>
+      <w:bookmarkStart w:id="6" w:name="_Toc35469531"/>
       <w:r>
         <w:t>Normal distribution</w:t>
       </w:r>
-      <w:bookmarkEnd w:id="7"/>
+      <w:bookmarkEnd w:id="6"/>
     </w:p>
     <w:p>
       <w:r>
@@ -5449,13 +5433,8 @@
       </m:oMath>
     </w:p>
     <w:p>
-      <w:proofErr w:type="spellStart"/>
-      <w:r>
-        <w:t>Cdf</w:t>
-      </w:r>
-      <w:proofErr w:type="spellEnd"/>
-      <w:r>
-        <w:t xml:space="preserve"> of standard normal: denoted as </w:t>
+      <w:r>
+        <w:t xml:space="preserve">Cdf of standard normal: denoted as </w:t>
       </w:r>
       <m:oMath>
         <m:r>
@@ -6072,14 +6051,14 @@
       <w:pPr>
         <w:pStyle w:val="Heading2"/>
       </w:pPr>
-      <w:bookmarkStart w:id="8" w:name="_Toc34756535"/>
+      <w:bookmarkStart w:id="7" w:name="_Toc35469532"/>
       <w:r>
         <w:t>Some r</w:t>
       </w:r>
       <w:r>
         <w:t>emarks</w:t>
       </w:r>
-      <w:bookmarkEnd w:id="8"/>
+      <w:bookmarkEnd w:id="7"/>
     </w:p>
     <w:p>
       <w:pPr>
@@ -6407,15 +6386,7 @@
         <w:jc w:val="left"/>
       </w:pPr>
       <w:r>
-        <w:t xml:space="preserve">Sum of </w:t>
-      </w:r>
-      <w:proofErr w:type="spellStart"/>
-      <w:r>
-        <w:t>poisson</w:t>
-      </w:r>
-      <w:proofErr w:type="spellEnd"/>
-      <w:r>
-        <w:t xml:space="preserve">: if </w:t>
+        <w:t xml:space="preserve">Sum of poisson: if </w:t>
       </w:r>
       <m:oMath>
         <m:r>
@@ -7236,7 +7207,7 @@
       <w:pPr>
         <w:pStyle w:val="Heading1"/>
       </w:pPr>
-      <w:bookmarkStart w:id="9" w:name="_Toc34756536"/>
+      <w:bookmarkStart w:id="8" w:name="_Toc35469533"/>
       <w:r>
         <w:lastRenderedPageBreak/>
         <w:t>II</w:t>
@@ -7247,13 +7218,13 @@
       <w:r>
         <w:t>Financial derivative</w:t>
       </w:r>
-      <w:bookmarkEnd w:id="9"/>
+      <w:bookmarkEnd w:id="8"/>
     </w:p>
     <w:p>
       <w:pPr>
         <w:pStyle w:val="Heading2"/>
       </w:pPr>
-      <w:bookmarkStart w:id="10" w:name="_Toc34756537"/>
+      <w:bookmarkStart w:id="9" w:name="_Toc35469534"/>
       <w:r>
         <w:rPr>
           <w:rFonts w:hint="eastAsia"/>
@@ -7263,7 +7234,7 @@
       <w:r>
         <w:t>orward</w:t>
       </w:r>
-      <w:bookmarkEnd w:id="10"/>
+      <w:bookmarkEnd w:id="9"/>
     </w:p>
     <w:p>
       <w:r>
@@ -8178,7 +8149,7 @@
       <w:pPr>
         <w:pStyle w:val="Heading2"/>
       </w:pPr>
-      <w:bookmarkStart w:id="11" w:name="_Toc34756538"/>
+      <w:bookmarkStart w:id="10" w:name="_Toc35469535"/>
       <w:r>
         <w:rPr>
           <w:rFonts w:hint="eastAsia"/>
@@ -8188,7 +8159,7 @@
       <w:r>
         <w:t>ption</w:t>
       </w:r>
-      <w:bookmarkEnd w:id="11"/>
+      <w:bookmarkEnd w:id="10"/>
     </w:p>
     <w:p>
       <w:r>
@@ -9177,11 +9148,11 @@
       <w:pPr>
         <w:pStyle w:val="Heading2"/>
       </w:pPr>
-      <w:bookmarkStart w:id="12" w:name="_Toc34756539"/>
+      <w:bookmarkStart w:id="11" w:name="_Toc35469536"/>
       <w:r>
         <w:t>Binomial tree</w:t>
       </w:r>
-      <w:bookmarkEnd w:id="12"/>
+      <w:bookmarkEnd w:id="11"/>
     </w:p>
     <w:p>
       <w:r>
@@ -9579,6 +9550,1304 @@
       <w:pPr>
         <w:jc w:val="left"/>
       </w:pPr>
+    </w:p>
+    <w:p>
+      <w:pPr>
+        <w:pStyle w:val="Heading2"/>
+      </w:pPr>
+      <w:bookmarkStart w:id="12" w:name="_Toc35469537"/>
+      <w:r>
+        <w:t>Black–Scholes–Merton model</w:t>
+      </w:r>
+      <w:bookmarkEnd w:id="12"/>
+    </w:p>
+    <w:p>
+      <w:pPr>
+        <w:jc w:val="left"/>
+      </w:pPr>
+      <w:r>
+        <w:t xml:space="preserve">Black-Scholes equation: </w:t>
+      </w:r>
+      <m:oMath>
+        <m:f>
+          <m:fPr>
+            <m:ctrlPr>
+              <w:rPr>
+                <w:rFonts w:ascii="Cambria Math" w:hAnsi="Cambria Math"/>
+                <w:i/>
+              </w:rPr>
+            </m:ctrlPr>
+          </m:fPr>
+          <m:num>
+            <m:r>
+              <w:rPr>
+                <w:rFonts w:ascii="Cambria Math" w:hAnsi="Cambria Math"/>
+              </w:rPr>
+              <m:t>∂V</m:t>
+            </m:r>
+          </m:num>
+          <m:den>
+            <m:r>
+              <w:rPr>
+                <w:rFonts w:ascii="Cambria Math" w:hAnsi="Cambria Math"/>
+              </w:rPr>
+              <m:t>∂t</m:t>
+            </m:r>
+          </m:den>
+        </m:f>
+        <m:r>
+          <w:rPr>
+            <w:rFonts w:ascii="Cambria Math" w:hAnsi="Cambria Math"/>
+          </w:rPr>
+          <m:t>+</m:t>
+        </m:r>
+        <m:f>
+          <m:fPr>
+            <m:ctrlPr>
+              <w:rPr>
+                <w:rFonts w:ascii="Cambria Math" w:hAnsi="Cambria Math"/>
+                <w:i/>
+              </w:rPr>
+            </m:ctrlPr>
+          </m:fPr>
+          <m:num>
+            <m:r>
+              <w:rPr>
+                <w:rFonts w:ascii="Cambria Math" w:hAnsi="Cambria Math"/>
+              </w:rPr>
+              <m:t>1</m:t>
+            </m:r>
+          </m:num>
+          <m:den>
+            <m:r>
+              <w:rPr>
+                <w:rFonts w:ascii="Cambria Math" w:hAnsi="Cambria Math"/>
+              </w:rPr>
+              <m:t>2</m:t>
+            </m:r>
+          </m:den>
+        </m:f>
+        <m:sSup>
+          <m:sSupPr>
+            <m:ctrlPr>
+              <w:rPr>
+                <w:rFonts w:ascii="Cambria Math" w:hAnsi="Cambria Math"/>
+                <w:i/>
+              </w:rPr>
+            </m:ctrlPr>
+          </m:sSupPr>
+          <m:e>
+            <m:r>
+              <w:rPr>
+                <w:rFonts w:ascii="Cambria Math" w:hAnsi="Cambria Math"/>
+              </w:rPr>
+              <m:t>σ</m:t>
+            </m:r>
+          </m:e>
+          <m:sup>
+            <m:r>
+              <w:rPr>
+                <w:rFonts w:ascii="Cambria Math" w:hAnsi="Cambria Math"/>
+              </w:rPr>
+              <m:t>2</m:t>
+            </m:r>
+          </m:sup>
+        </m:sSup>
+        <m:sSup>
+          <m:sSupPr>
+            <m:ctrlPr>
+              <w:rPr>
+                <w:rFonts w:ascii="Cambria Math" w:hAnsi="Cambria Math"/>
+                <w:i/>
+              </w:rPr>
+            </m:ctrlPr>
+          </m:sSupPr>
+          <m:e>
+            <m:r>
+              <w:rPr>
+                <w:rFonts w:ascii="Cambria Math" w:hAnsi="Cambria Math"/>
+              </w:rPr>
+              <m:t>S</m:t>
+            </m:r>
+          </m:e>
+          <m:sup>
+            <m:r>
+              <w:rPr>
+                <w:rFonts w:ascii="Cambria Math" w:hAnsi="Cambria Math"/>
+              </w:rPr>
+              <m:t>2</m:t>
+            </m:r>
+          </m:sup>
+        </m:sSup>
+        <m:f>
+          <m:fPr>
+            <m:ctrlPr>
+              <w:rPr>
+                <w:rFonts w:ascii="Cambria Math" w:hAnsi="Cambria Math"/>
+                <w:i/>
+              </w:rPr>
+            </m:ctrlPr>
+          </m:fPr>
+          <m:num>
+            <m:sSup>
+              <m:sSupPr>
+                <m:ctrlPr>
+                  <w:rPr>
+                    <w:rFonts w:ascii="Cambria Math" w:hAnsi="Cambria Math"/>
+                    <w:i/>
+                  </w:rPr>
+                </m:ctrlPr>
+              </m:sSupPr>
+              <m:e>
+                <m:r>
+                  <w:rPr>
+                    <w:rFonts w:ascii="Cambria Math" w:hAnsi="Cambria Math"/>
+                  </w:rPr>
+                  <m:t>∂</m:t>
+                </m:r>
+              </m:e>
+              <m:sup>
+                <m:r>
+                  <w:rPr>
+                    <w:rFonts w:ascii="Cambria Math" w:hAnsi="Cambria Math"/>
+                  </w:rPr>
+                  <m:t>2</m:t>
+                </m:r>
+              </m:sup>
+            </m:sSup>
+            <m:r>
+              <w:rPr>
+                <w:rFonts w:ascii="Cambria Math" w:hAnsi="Cambria Math"/>
+              </w:rPr>
+              <m:t>V</m:t>
+            </m:r>
+          </m:num>
+          <m:den>
+            <m:r>
+              <w:rPr>
+                <w:rFonts w:ascii="Cambria Math" w:hAnsi="Cambria Math"/>
+              </w:rPr>
+              <m:t>∂</m:t>
+            </m:r>
+            <m:sSup>
+              <m:sSupPr>
+                <m:ctrlPr>
+                  <w:rPr>
+                    <w:rFonts w:ascii="Cambria Math" w:hAnsi="Cambria Math"/>
+                    <w:i/>
+                  </w:rPr>
+                </m:ctrlPr>
+              </m:sSupPr>
+              <m:e>
+                <m:r>
+                  <w:rPr>
+                    <w:rFonts w:ascii="Cambria Math" w:hAnsi="Cambria Math"/>
+                  </w:rPr>
+                  <m:t>S</m:t>
+                </m:r>
+              </m:e>
+              <m:sup>
+                <m:r>
+                  <w:rPr>
+                    <w:rFonts w:ascii="Cambria Math" w:hAnsi="Cambria Math"/>
+                  </w:rPr>
+                  <m:t>2</m:t>
+                </m:r>
+              </m:sup>
+            </m:sSup>
+          </m:den>
+        </m:f>
+        <m:r>
+          <w:rPr>
+            <w:rFonts w:ascii="Cambria Math" w:hAnsi="Cambria Math"/>
+          </w:rPr>
+          <m:t>+rS</m:t>
+        </m:r>
+        <m:f>
+          <m:fPr>
+            <m:ctrlPr>
+              <w:rPr>
+                <w:rFonts w:ascii="Cambria Math" w:hAnsi="Cambria Math"/>
+                <w:i/>
+              </w:rPr>
+            </m:ctrlPr>
+          </m:fPr>
+          <m:num>
+            <m:r>
+              <w:rPr>
+                <w:rFonts w:ascii="Cambria Math" w:hAnsi="Cambria Math"/>
+              </w:rPr>
+              <m:t>∂V</m:t>
+            </m:r>
+          </m:num>
+          <m:den>
+            <m:r>
+              <w:rPr>
+                <w:rFonts w:ascii="Cambria Math" w:hAnsi="Cambria Math"/>
+              </w:rPr>
+              <m:t>∂S</m:t>
+            </m:r>
+          </m:den>
+        </m:f>
+        <m:r>
+          <w:rPr>
+            <w:rFonts w:ascii="Cambria Math" w:hAnsi="Cambria Math"/>
+          </w:rPr>
+          <m:t>=rV</m:t>
+        </m:r>
+      </m:oMath>
+    </w:p>
+    <w:p>
+      <w:pPr>
+        <w:jc w:val="left"/>
+      </w:pPr>
+      <w:r>
+        <w:t>Black-Sc</w:t>
+      </w:r>
+      <w:r>
+        <w:t xml:space="preserve">holes formula: </w:t>
+      </w:r>
+      <m:oMath>
+        <m:r>
+          <w:rPr>
+            <w:rFonts w:ascii="Cambria Math" w:hAnsi="Cambria Math"/>
+          </w:rPr>
+          <m:t>C</m:t>
+        </m:r>
+        <m:d>
+          <m:dPr>
+            <m:ctrlPr>
+              <w:rPr>
+                <w:rFonts w:ascii="Cambria Math" w:hAnsi="Cambria Math"/>
+                <w:i/>
+              </w:rPr>
+            </m:ctrlPr>
+          </m:dPr>
+          <m:e>
+            <m:sSub>
+              <m:sSubPr>
+                <m:ctrlPr>
+                  <w:rPr>
+                    <w:rFonts w:ascii="Cambria Math" w:hAnsi="Cambria Math"/>
+                    <w:i/>
+                  </w:rPr>
+                </m:ctrlPr>
+              </m:sSubPr>
+              <m:e>
+                <m:r>
+                  <w:rPr>
+                    <w:rFonts w:ascii="Cambria Math" w:hAnsi="Cambria Math"/>
+                  </w:rPr>
+                  <m:t>S</m:t>
+                </m:r>
+              </m:e>
+              <m:sub>
+                <m:r>
+                  <w:rPr>
+                    <w:rFonts w:ascii="Cambria Math" w:hAnsi="Cambria Math"/>
+                  </w:rPr>
+                  <m:t>t</m:t>
+                </m:r>
+              </m:sub>
+            </m:sSub>
+            <m:r>
+              <w:rPr>
+                <w:rFonts w:ascii="Cambria Math" w:hAnsi="Cambria Math"/>
+              </w:rPr>
+              <m:t>,t</m:t>
+            </m:r>
+          </m:e>
+        </m:d>
+        <m:r>
+          <w:rPr>
+            <w:rFonts w:ascii="Cambria Math" w:hAnsi="Cambria Math"/>
+          </w:rPr>
+          <m:t>=</m:t>
+        </m:r>
+        <m:r>
+          <m:rPr>
+            <m:sty m:val="p"/>
+          </m:rPr>
+          <w:rPr>
+            <w:rFonts w:ascii="Cambria Math" w:hAnsi="Cambria Math"/>
+          </w:rPr>
+          <m:t>Φ</m:t>
+        </m:r>
+        <m:d>
+          <m:dPr>
+            <m:ctrlPr>
+              <w:rPr>
+                <w:rFonts w:ascii="Cambria Math" w:hAnsi="Cambria Math"/>
+                <w:i/>
+              </w:rPr>
+            </m:ctrlPr>
+          </m:dPr>
+          <m:e>
+            <m:sSub>
+              <m:sSubPr>
+                <m:ctrlPr>
+                  <w:rPr>
+                    <w:rFonts w:ascii="Cambria Math" w:hAnsi="Cambria Math"/>
+                    <w:i/>
+                  </w:rPr>
+                </m:ctrlPr>
+              </m:sSubPr>
+              <m:e>
+                <m:r>
+                  <w:rPr>
+                    <w:rFonts w:ascii="Cambria Math" w:hAnsi="Cambria Math"/>
+                  </w:rPr>
+                  <m:t>d</m:t>
+                </m:r>
+              </m:e>
+              <m:sub>
+                <m:r>
+                  <w:rPr>
+                    <w:rFonts w:ascii="Cambria Math" w:hAnsi="Cambria Math"/>
+                  </w:rPr>
+                  <m:t>1</m:t>
+                </m:r>
+              </m:sub>
+            </m:sSub>
+          </m:e>
+        </m:d>
+        <m:sSub>
+          <m:sSubPr>
+            <m:ctrlPr>
+              <w:rPr>
+                <w:rFonts w:ascii="Cambria Math" w:hAnsi="Cambria Math"/>
+                <w:i/>
+              </w:rPr>
+            </m:ctrlPr>
+          </m:sSubPr>
+          <m:e>
+            <m:r>
+              <w:rPr>
+                <w:rFonts w:ascii="Cambria Math" w:hAnsi="Cambria Math"/>
+              </w:rPr>
+              <m:t>S</m:t>
+            </m:r>
+          </m:e>
+          <m:sub>
+            <m:r>
+              <w:rPr>
+                <w:rFonts w:ascii="Cambria Math" w:hAnsi="Cambria Math"/>
+              </w:rPr>
+              <m:t>t</m:t>
+            </m:r>
+          </m:sub>
+        </m:sSub>
+        <m:r>
+          <w:rPr>
+            <w:rFonts w:ascii="Cambria Math" w:hAnsi="Cambria Math"/>
+          </w:rPr>
+          <m:t>-</m:t>
+        </m:r>
+        <m:r>
+          <m:rPr>
+            <m:sty m:val="p"/>
+          </m:rPr>
+          <w:rPr>
+            <w:rFonts w:ascii="Cambria Math" w:hAnsi="Cambria Math"/>
+          </w:rPr>
+          <m:t>Φ</m:t>
+        </m:r>
+        <m:d>
+          <m:dPr>
+            <m:ctrlPr>
+              <w:rPr>
+                <w:rFonts w:ascii="Cambria Math" w:hAnsi="Cambria Math"/>
+                <w:i/>
+              </w:rPr>
+            </m:ctrlPr>
+          </m:dPr>
+          <m:e>
+            <m:sSub>
+              <m:sSubPr>
+                <m:ctrlPr>
+                  <w:rPr>
+                    <w:rFonts w:ascii="Cambria Math" w:hAnsi="Cambria Math"/>
+                    <w:i/>
+                  </w:rPr>
+                </m:ctrlPr>
+              </m:sSubPr>
+              <m:e>
+                <m:r>
+                  <w:rPr>
+                    <w:rFonts w:ascii="Cambria Math" w:hAnsi="Cambria Math"/>
+                  </w:rPr>
+                  <m:t>d</m:t>
+                </m:r>
+              </m:e>
+              <m:sub>
+                <m:r>
+                  <w:rPr>
+                    <w:rFonts w:ascii="Cambria Math" w:hAnsi="Cambria Math"/>
+                  </w:rPr>
+                  <m:t>2</m:t>
+                </m:r>
+              </m:sub>
+            </m:sSub>
+          </m:e>
+        </m:d>
+        <m:r>
+          <w:rPr>
+            <w:rFonts w:ascii="Cambria Math" w:hAnsi="Cambria Math"/>
+          </w:rPr>
+          <m:t>K</m:t>
+        </m:r>
+        <m:sSup>
+          <m:sSupPr>
+            <m:ctrlPr>
+              <w:rPr>
+                <w:rFonts w:ascii="Cambria Math" w:hAnsi="Cambria Math"/>
+                <w:i/>
+              </w:rPr>
+            </m:ctrlPr>
+          </m:sSupPr>
+          <m:e>
+            <m:r>
+              <w:rPr>
+                <w:rFonts w:ascii="Cambria Math" w:hAnsi="Cambria Math"/>
+              </w:rPr>
+              <m:t>e</m:t>
+            </m:r>
+          </m:e>
+          <m:sup>
+            <m:r>
+              <w:rPr>
+                <w:rFonts w:ascii="Cambria Math" w:hAnsi="Cambria Math"/>
+              </w:rPr>
+              <m:t>-r</m:t>
+            </m:r>
+            <m:d>
+              <m:dPr>
+                <m:ctrlPr>
+                  <w:rPr>
+                    <w:rFonts w:ascii="Cambria Math" w:hAnsi="Cambria Math"/>
+                    <w:i/>
+                  </w:rPr>
+                </m:ctrlPr>
+              </m:dPr>
+              <m:e>
+                <m:r>
+                  <w:rPr>
+                    <w:rFonts w:ascii="Cambria Math" w:hAnsi="Cambria Math"/>
+                  </w:rPr>
+                  <m:t>T-t</m:t>
+                </m:r>
+              </m:e>
+            </m:d>
+          </m:sup>
+        </m:sSup>
+      </m:oMath>
+      <w:r>
+        <w:t>,</w:t>
+      </w:r>
+    </w:p>
+    <w:p>
+      <w:pPr>
+        <w:jc w:val="left"/>
+      </w:pPr>
+      <m:oMath>
+        <m:r>
+          <w:rPr>
+            <w:rFonts w:ascii="Cambria Math" w:hAnsi="Cambria Math"/>
+          </w:rPr>
+          <w:lastRenderedPageBreak/>
+          <m:t>P</m:t>
+        </m:r>
+        <m:d>
+          <m:dPr>
+            <m:ctrlPr>
+              <w:rPr>
+                <w:rFonts w:ascii="Cambria Math" w:hAnsi="Cambria Math"/>
+                <w:i/>
+              </w:rPr>
+            </m:ctrlPr>
+          </m:dPr>
+          <m:e>
+            <m:sSub>
+              <m:sSubPr>
+                <m:ctrlPr>
+                  <w:rPr>
+                    <w:rFonts w:ascii="Cambria Math" w:hAnsi="Cambria Math"/>
+                    <w:i/>
+                  </w:rPr>
+                </m:ctrlPr>
+              </m:sSubPr>
+              <m:e>
+                <m:r>
+                  <w:rPr>
+                    <w:rFonts w:ascii="Cambria Math" w:hAnsi="Cambria Math"/>
+                  </w:rPr>
+                  <m:t>S</m:t>
+                </m:r>
+              </m:e>
+              <m:sub>
+                <m:r>
+                  <w:rPr>
+                    <w:rFonts w:ascii="Cambria Math" w:hAnsi="Cambria Math"/>
+                  </w:rPr>
+                  <m:t>t</m:t>
+                </m:r>
+              </m:sub>
+            </m:sSub>
+            <m:r>
+              <w:rPr>
+                <w:rFonts w:ascii="Cambria Math" w:hAnsi="Cambria Math"/>
+              </w:rPr>
+              <m:t>,t</m:t>
+            </m:r>
+          </m:e>
+        </m:d>
+        <m:r>
+          <w:rPr>
+            <w:rFonts w:ascii="Cambria Math" w:hAnsi="Cambria Math"/>
+          </w:rPr>
+          <m:t>=</m:t>
+        </m:r>
+        <m:r>
+          <w:rPr>
+            <w:rFonts w:ascii="Cambria Math" w:hAnsi="Cambria Math"/>
+          </w:rPr>
+          <m:t>K</m:t>
+        </m:r>
+        <m:sSup>
+          <m:sSupPr>
+            <m:ctrlPr>
+              <w:rPr>
+                <w:rFonts w:ascii="Cambria Math" w:hAnsi="Cambria Math"/>
+                <w:i/>
+              </w:rPr>
+            </m:ctrlPr>
+          </m:sSupPr>
+          <m:e>
+            <m:r>
+              <w:rPr>
+                <w:rFonts w:ascii="Cambria Math" w:hAnsi="Cambria Math"/>
+              </w:rPr>
+              <m:t>e</m:t>
+            </m:r>
+          </m:e>
+          <m:sup>
+            <m:r>
+              <w:rPr>
+                <w:rFonts w:ascii="Cambria Math" w:hAnsi="Cambria Math"/>
+              </w:rPr>
+              <m:t>-r</m:t>
+            </m:r>
+            <m:d>
+              <m:dPr>
+                <m:ctrlPr>
+                  <w:rPr>
+                    <w:rFonts w:ascii="Cambria Math" w:hAnsi="Cambria Math"/>
+                    <w:i/>
+                  </w:rPr>
+                </m:ctrlPr>
+              </m:dPr>
+              <m:e>
+                <m:r>
+                  <w:rPr>
+                    <w:rFonts w:ascii="Cambria Math" w:hAnsi="Cambria Math"/>
+                  </w:rPr>
+                  <m:t>T-t</m:t>
+                </m:r>
+              </m:e>
+            </m:d>
+          </m:sup>
+        </m:sSup>
+        <m:r>
+          <m:rPr>
+            <m:sty m:val="p"/>
+          </m:rPr>
+          <w:rPr>
+            <w:rFonts w:ascii="Cambria Math" w:hAnsi="Cambria Math"/>
+          </w:rPr>
+          <m:t>-</m:t>
+        </m:r>
+        <m:sSub>
+          <m:sSubPr>
+            <m:ctrlPr>
+              <w:rPr>
+                <w:rFonts w:ascii="Cambria Math" w:hAnsi="Cambria Math"/>
+              </w:rPr>
+            </m:ctrlPr>
+          </m:sSubPr>
+          <m:e>
+            <m:r>
+              <m:rPr>
+                <m:sty m:val="p"/>
+              </m:rPr>
+              <w:rPr>
+                <w:rFonts w:ascii="Cambria Math" w:hAnsi="Cambria Math"/>
+              </w:rPr>
+              <m:t>S</m:t>
+            </m:r>
+          </m:e>
+          <m:sub>
+            <m:r>
+              <m:rPr>
+                <m:sty m:val="p"/>
+              </m:rPr>
+              <w:rPr>
+                <w:rFonts w:ascii="Cambria Math" w:hAnsi="Cambria Math"/>
+              </w:rPr>
+              <m:t>t</m:t>
+            </m:r>
+          </m:sub>
+        </m:sSub>
+        <m:r>
+          <m:rPr>
+            <m:sty m:val="p"/>
+          </m:rPr>
+          <w:rPr>
+            <w:rFonts w:ascii="Cambria Math" w:hAnsi="Cambria Math"/>
+          </w:rPr>
+          <m:t>+</m:t>
+        </m:r>
+        <m:r>
+          <w:rPr>
+            <w:rFonts w:ascii="Cambria Math" w:hAnsi="Cambria Math"/>
+          </w:rPr>
+          <m:t>C</m:t>
+        </m:r>
+        <m:d>
+          <m:dPr>
+            <m:ctrlPr>
+              <w:rPr>
+                <w:rFonts w:ascii="Cambria Math" w:hAnsi="Cambria Math"/>
+                <w:i/>
+              </w:rPr>
+            </m:ctrlPr>
+          </m:dPr>
+          <m:e>
+            <m:sSub>
+              <m:sSubPr>
+                <m:ctrlPr>
+                  <w:rPr>
+                    <w:rFonts w:ascii="Cambria Math" w:hAnsi="Cambria Math"/>
+                    <w:i/>
+                  </w:rPr>
+                </m:ctrlPr>
+              </m:sSubPr>
+              <m:e>
+                <m:r>
+                  <w:rPr>
+                    <w:rFonts w:ascii="Cambria Math" w:hAnsi="Cambria Math"/>
+                  </w:rPr>
+                  <m:t>S</m:t>
+                </m:r>
+              </m:e>
+              <m:sub>
+                <m:r>
+                  <w:rPr>
+                    <w:rFonts w:ascii="Cambria Math" w:hAnsi="Cambria Math"/>
+                  </w:rPr>
+                  <m:t>t</m:t>
+                </m:r>
+              </m:sub>
+            </m:sSub>
+            <m:r>
+              <w:rPr>
+                <w:rFonts w:ascii="Cambria Math" w:hAnsi="Cambria Math"/>
+              </w:rPr>
+              <m:t>,t</m:t>
+            </m:r>
+          </m:e>
+        </m:d>
+        <m:r>
+          <m:rPr>
+            <m:sty m:val="p"/>
+          </m:rPr>
+          <w:rPr>
+            <w:rFonts w:ascii="Cambria Math" w:hAnsi="Cambria Math"/>
+          </w:rPr>
+          <m:t>=</m:t>
+        </m:r>
+        <m:r>
+          <m:rPr>
+            <m:sty m:val="p"/>
+          </m:rPr>
+          <w:rPr>
+            <w:rFonts w:ascii="Cambria Math" w:hAnsi="Cambria Math"/>
+          </w:rPr>
+          <m:t>Φ</m:t>
+        </m:r>
+        <m:d>
+          <m:dPr>
+            <m:ctrlPr>
+              <w:rPr>
+                <w:rFonts w:ascii="Cambria Math" w:hAnsi="Cambria Math"/>
+                <w:i/>
+              </w:rPr>
+            </m:ctrlPr>
+          </m:dPr>
+          <m:e>
+            <m:r>
+              <w:rPr>
+                <w:rFonts w:ascii="Cambria Math" w:hAnsi="Cambria Math"/>
+              </w:rPr>
+              <m:t>-</m:t>
+            </m:r>
+            <m:sSub>
+              <m:sSubPr>
+                <m:ctrlPr>
+                  <w:rPr>
+                    <w:rFonts w:ascii="Cambria Math" w:hAnsi="Cambria Math"/>
+                    <w:i/>
+                  </w:rPr>
+                </m:ctrlPr>
+              </m:sSubPr>
+              <m:e>
+                <m:r>
+                  <w:rPr>
+                    <w:rFonts w:ascii="Cambria Math" w:hAnsi="Cambria Math"/>
+                  </w:rPr>
+                  <m:t>d</m:t>
+                </m:r>
+              </m:e>
+              <m:sub>
+                <m:r>
+                  <w:rPr>
+                    <w:rFonts w:ascii="Cambria Math" w:hAnsi="Cambria Math"/>
+                  </w:rPr>
+                  <m:t>2</m:t>
+                </m:r>
+              </m:sub>
+            </m:sSub>
+          </m:e>
+        </m:d>
+        <m:r>
+          <w:rPr>
+            <w:rFonts w:ascii="Cambria Math" w:hAnsi="Cambria Math"/>
+          </w:rPr>
+          <m:t>K</m:t>
+        </m:r>
+        <m:sSup>
+          <m:sSupPr>
+            <m:ctrlPr>
+              <w:rPr>
+                <w:rFonts w:ascii="Cambria Math" w:hAnsi="Cambria Math"/>
+                <w:i/>
+              </w:rPr>
+            </m:ctrlPr>
+          </m:sSupPr>
+          <m:e>
+            <m:r>
+              <w:rPr>
+                <w:rFonts w:ascii="Cambria Math" w:hAnsi="Cambria Math"/>
+              </w:rPr>
+              <m:t>e</m:t>
+            </m:r>
+          </m:e>
+          <m:sup>
+            <m:r>
+              <w:rPr>
+                <w:rFonts w:ascii="Cambria Math" w:hAnsi="Cambria Math"/>
+              </w:rPr>
+              <m:t>-r</m:t>
+            </m:r>
+            <m:d>
+              <m:dPr>
+                <m:ctrlPr>
+                  <w:rPr>
+                    <w:rFonts w:ascii="Cambria Math" w:hAnsi="Cambria Math"/>
+                    <w:i/>
+                  </w:rPr>
+                </m:ctrlPr>
+              </m:dPr>
+              <m:e>
+                <m:r>
+                  <w:rPr>
+                    <w:rFonts w:ascii="Cambria Math" w:hAnsi="Cambria Math"/>
+                  </w:rPr>
+                  <m:t>T-t</m:t>
+                </m:r>
+              </m:e>
+            </m:d>
+          </m:sup>
+        </m:sSup>
+        <m:r>
+          <w:rPr>
+            <w:rFonts w:ascii="Cambria Math" w:hAnsi="Cambria Math"/>
+          </w:rPr>
+          <m:t>-</m:t>
+        </m:r>
+        <m:r>
+          <m:rPr>
+            <m:sty m:val="p"/>
+          </m:rPr>
+          <w:rPr>
+            <w:rFonts w:ascii="Cambria Math" w:hAnsi="Cambria Math"/>
+          </w:rPr>
+          <m:t>Φ</m:t>
+        </m:r>
+        <m:d>
+          <m:dPr>
+            <m:ctrlPr>
+              <w:rPr>
+                <w:rFonts w:ascii="Cambria Math" w:hAnsi="Cambria Math"/>
+                <w:i/>
+              </w:rPr>
+            </m:ctrlPr>
+          </m:dPr>
+          <m:e>
+            <m:r>
+              <w:rPr>
+                <w:rFonts w:ascii="Cambria Math" w:hAnsi="Cambria Math"/>
+              </w:rPr>
+              <m:t>-</m:t>
+            </m:r>
+            <m:sSub>
+              <m:sSubPr>
+                <m:ctrlPr>
+                  <w:rPr>
+                    <w:rFonts w:ascii="Cambria Math" w:hAnsi="Cambria Math"/>
+                    <w:i/>
+                  </w:rPr>
+                </m:ctrlPr>
+              </m:sSubPr>
+              <m:e>
+                <m:r>
+                  <w:rPr>
+                    <w:rFonts w:ascii="Cambria Math" w:hAnsi="Cambria Math"/>
+                  </w:rPr>
+                  <m:t>d</m:t>
+                </m:r>
+              </m:e>
+              <m:sub>
+                <m:r>
+                  <w:rPr>
+                    <w:rFonts w:ascii="Cambria Math" w:hAnsi="Cambria Math"/>
+                  </w:rPr>
+                  <m:t>1</m:t>
+                </m:r>
+              </m:sub>
+            </m:sSub>
+          </m:e>
+        </m:d>
+        <m:sSub>
+          <m:sSubPr>
+            <m:ctrlPr>
+              <w:rPr>
+                <w:rFonts w:ascii="Cambria Math" w:hAnsi="Cambria Math"/>
+                <w:i/>
+              </w:rPr>
+            </m:ctrlPr>
+          </m:sSubPr>
+          <m:e>
+            <m:r>
+              <w:rPr>
+                <w:rFonts w:ascii="Cambria Math" w:hAnsi="Cambria Math"/>
+              </w:rPr>
+              <m:t>S</m:t>
+            </m:r>
+          </m:e>
+          <m:sub>
+            <m:r>
+              <w:rPr>
+                <w:rFonts w:ascii="Cambria Math" w:hAnsi="Cambria Math"/>
+              </w:rPr>
+              <m:t>t</m:t>
+            </m:r>
+          </m:sub>
+        </m:sSub>
+      </m:oMath>
+      <w:r>
+        <w:t xml:space="preserve"> </w:t>
+      </w:r>
+    </w:p>
+    <w:p>
+      <w:pPr>
+        <w:jc w:val="left"/>
+      </w:pPr>
+      <w:r>
+        <w:t xml:space="preserve">where </w:t>
+      </w:r>
+      <m:oMath>
+        <m:r>
+          <w:rPr>
+            <w:rFonts w:ascii="Cambria Math" w:hAnsi="Cambria Math"/>
+          </w:rPr>
+          <m:t xml:space="preserve"> </m:t>
+        </m:r>
+        <m:sSub>
+          <m:sSubPr>
+            <m:ctrlPr>
+              <w:rPr>
+                <w:rFonts w:ascii="Cambria Math" w:hAnsi="Cambria Math"/>
+                <w:i/>
+              </w:rPr>
+            </m:ctrlPr>
+          </m:sSubPr>
+          <m:e>
+            <m:r>
+              <w:rPr>
+                <w:rFonts w:ascii="Cambria Math" w:hAnsi="Cambria Math"/>
+              </w:rPr>
+              <m:t>d</m:t>
+            </m:r>
+          </m:e>
+          <m:sub>
+            <m:r>
+              <w:rPr>
+                <w:rFonts w:ascii="Cambria Math" w:hAnsi="Cambria Math"/>
+              </w:rPr>
+              <m:t>1</m:t>
+            </m:r>
+          </m:sub>
+        </m:sSub>
+        <m:r>
+          <w:rPr>
+            <w:rFonts w:ascii="Cambria Math" w:hAnsi="Cambria Math"/>
+          </w:rPr>
+          <m:t>=</m:t>
+        </m:r>
+        <m:f>
+          <m:fPr>
+            <m:ctrlPr>
+              <w:rPr>
+                <w:rFonts w:ascii="Cambria Math" w:hAnsi="Cambria Math"/>
+                <w:i/>
+              </w:rPr>
+            </m:ctrlPr>
+          </m:fPr>
+          <m:num>
+            <m:r>
+              <w:rPr>
+                <w:rFonts w:ascii="Cambria Math" w:hAnsi="Cambria Math"/>
+              </w:rPr>
+              <m:t>1</m:t>
+            </m:r>
+          </m:num>
+          <m:den>
+            <m:r>
+              <w:rPr>
+                <w:rFonts w:ascii="Cambria Math" w:hAnsi="Cambria Math"/>
+              </w:rPr>
+              <m:t>σ</m:t>
+            </m:r>
+            <m:rad>
+              <m:radPr>
+                <m:degHide m:val="1"/>
+                <m:ctrlPr>
+                  <w:rPr>
+                    <w:rFonts w:ascii="Cambria Math" w:hAnsi="Cambria Math"/>
+                    <w:i/>
+                  </w:rPr>
+                </m:ctrlPr>
+              </m:radPr>
+              <m:deg/>
+              <m:e>
+                <m:r>
+                  <w:rPr>
+                    <w:rFonts w:ascii="Cambria Math" w:hAnsi="Cambria Math"/>
+                  </w:rPr>
+                  <m:t>T-t</m:t>
+                </m:r>
+              </m:e>
+            </m:rad>
+          </m:den>
+        </m:f>
+        <m:d>
+          <m:dPr>
+            <m:begChr m:val="["/>
+            <m:endChr m:val="]"/>
+            <m:ctrlPr>
+              <w:rPr>
+                <w:rFonts w:ascii="Cambria Math" w:hAnsi="Cambria Math"/>
+                <w:i/>
+              </w:rPr>
+            </m:ctrlPr>
+          </m:dPr>
+          <m:e>
+            <m:func>
+              <m:funcPr>
+                <m:ctrlPr>
+                  <w:rPr>
+                    <w:rFonts w:ascii="Cambria Math" w:hAnsi="Cambria Math"/>
+                  </w:rPr>
+                </m:ctrlPr>
+              </m:funcPr>
+              <m:fName>
+                <m:r>
+                  <m:rPr>
+                    <m:sty m:val="p"/>
+                  </m:rPr>
+                  <w:rPr>
+                    <w:rFonts w:ascii="Cambria Math" w:hAnsi="Cambria Math"/>
+                  </w:rPr>
+                  <m:t>ln</m:t>
+                </m:r>
+                <m:ctrlPr>
+                  <w:rPr>
+                    <w:rFonts w:ascii="Cambria Math" w:hAnsi="Cambria Math"/>
+                    <w:i/>
+                  </w:rPr>
+                </m:ctrlPr>
+              </m:fName>
+              <m:e>
+                <m:d>
+                  <m:dPr>
+                    <m:ctrlPr>
+                      <w:rPr>
+                        <w:rFonts w:ascii="Cambria Math" w:hAnsi="Cambria Math"/>
+                        <w:i/>
+                      </w:rPr>
+                    </m:ctrlPr>
+                  </m:dPr>
+                  <m:e>
+                    <m:f>
+                      <m:fPr>
+                        <m:ctrlPr>
+                          <w:rPr>
+                            <w:rFonts w:ascii="Cambria Math" w:hAnsi="Cambria Math"/>
+                            <w:i/>
+                          </w:rPr>
+                        </m:ctrlPr>
+                      </m:fPr>
+                      <m:num>
+                        <m:sSub>
+                          <m:sSubPr>
+                            <m:ctrlPr>
+                              <w:rPr>
+                                <w:rFonts w:ascii="Cambria Math" w:hAnsi="Cambria Math"/>
+                                <w:i/>
+                              </w:rPr>
+                            </m:ctrlPr>
+                          </m:sSubPr>
+                          <m:e>
+                            <m:r>
+                              <w:rPr>
+                                <w:rFonts w:ascii="Cambria Math" w:hAnsi="Cambria Math"/>
+                              </w:rPr>
+                              <m:t>S</m:t>
+                            </m:r>
+                          </m:e>
+                          <m:sub>
+                            <m:r>
+                              <w:rPr>
+                                <w:rFonts w:ascii="Cambria Math" w:hAnsi="Cambria Math"/>
+                              </w:rPr>
+                              <m:t>t</m:t>
+                            </m:r>
+                          </m:sub>
+                        </m:sSub>
+                      </m:num>
+                      <m:den>
+                        <m:r>
+                          <w:rPr>
+                            <w:rFonts w:ascii="Cambria Math" w:hAnsi="Cambria Math"/>
+                          </w:rPr>
+                          <m:t>K</m:t>
+                        </m:r>
+                      </m:den>
+                    </m:f>
+                  </m:e>
+                </m:d>
+              </m:e>
+            </m:func>
+            <m:r>
+              <w:rPr>
+                <w:rFonts w:ascii="Cambria Math" w:hAnsi="Cambria Math"/>
+              </w:rPr>
+              <m:t>+</m:t>
+            </m:r>
+            <m:d>
+              <m:dPr>
+                <m:ctrlPr>
+                  <w:rPr>
+                    <w:rFonts w:ascii="Cambria Math" w:hAnsi="Cambria Math"/>
+                    <w:i/>
+                  </w:rPr>
+                </m:ctrlPr>
+              </m:dPr>
+              <m:e>
+                <m:r>
+                  <w:rPr>
+                    <w:rFonts w:ascii="Cambria Math" w:hAnsi="Cambria Math"/>
+                  </w:rPr>
+                  <m:t>r+</m:t>
+                </m:r>
+                <m:f>
+                  <m:fPr>
+                    <m:ctrlPr>
+                      <w:rPr>
+                        <w:rFonts w:ascii="Cambria Math" w:hAnsi="Cambria Math"/>
+                        <w:i/>
+                      </w:rPr>
+                    </m:ctrlPr>
+                  </m:fPr>
+                  <m:num>
+                    <m:sSup>
+                      <m:sSupPr>
+                        <m:ctrlPr>
+                          <w:rPr>
+                            <w:rFonts w:ascii="Cambria Math" w:hAnsi="Cambria Math"/>
+                            <w:i/>
+                          </w:rPr>
+                        </m:ctrlPr>
+                      </m:sSupPr>
+                      <m:e>
+                        <m:r>
+                          <w:rPr>
+                            <w:rFonts w:ascii="Cambria Math" w:hAnsi="Cambria Math"/>
+                          </w:rPr>
+                          <m:t>σ</m:t>
+                        </m:r>
+                      </m:e>
+                      <m:sup>
+                        <m:r>
+                          <w:rPr>
+                            <w:rFonts w:ascii="Cambria Math" w:hAnsi="Cambria Math"/>
+                          </w:rPr>
+                          <m:t>2</m:t>
+                        </m:r>
+                      </m:sup>
+                    </m:sSup>
+                  </m:num>
+                  <m:den>
+                    <m:r>
+                      <w:rPr>
+                        <w:rFonts w:ascii="Cambria Math" w:hAnsi="Cambria Math"/>
+                      </w:rPr>
+                      <m:t>2</m:t>
+                    </m:r>
+                  </m:den>
+                </m:f>
+              </m:e>
+            </m:d>
+            <m:d>
+              <m:dPr>
+                <m:ctrlPr>
+                  <w:rPr>
+                    <w:rFonts w:ascii="Cambria Math" w:hAnsi="Cambria Math"/>
+                    <w:i/>
+                  </w:rPr>
+                </m:ctrlPr>
+              </m:dPr>
+              <m:e>
+                <m:r>
+                  <w:rPr>
+                    <w:rFonts w:ascii="Cambria Math" w:hAnsi="Cambria Math"/>
+                  </w:rPr>
+                  <m:t>T-t</m:t>
+                </m:r>
+              </m:e>
+            </m:d>
+          </m:e>
+        </m:d>
+        <m:r>
+          <w:rPr>
+            <w:rFonts w:ascii="Cambria Math" w:hAnsi="Cambria Math"/>
+          </w:rPr>
+          <m:t xml:space="preserve">, </m:t>
+        </m:r>
+        <m:sSub>
+          <m:sSubPr>
+            <m:ctrlPr>
+              <w:rPr>
+                <w:rFonts w:ascii="Cambria Math" w:hAnsi="Cambria Math"/>
+                <w:i/>
+              </w:rPr>
+            </m:ctrlPr>
+          </m:sSubPr>
+          <m:e>
+            <m:r>
+              <w:rPr>
+                <w:rFonts w:ascii="Cambria Math" w:hAnsi="Cambria Math"/>
+              </w:rPr>
+              <m:t>d</m:t>
+            </m:r>
+          </m:e>
+          <m:sub>
+            <m:r>
+              <w:rPr>
+                <w:rFonts w:ascii="Cambria Math" w:hAnsi="Cambria Math"/>
+              </w:rPr>
+              <m:t>2</m:t>
+            </m:r>
+          </m:sub>
+        </m:sSub>
+        <m:r>
+          <w:rPr>
+            <w:rFonts w:ascii="Cambria Math" w:hAnsi="Cambria Math"/>
+          </w:rPr>
+          <m:t>=</m:t>
+        </m:r>
+        <m:sSub>
+          <m:sSubPr>
+            <m:ctrlPr>
+              <w:rPr>
+                <w:rFonts w:ascii="Cambria Math" w:hAnsi="Cambria Math"/>
+                <w:i/>
+              </w:rPr>
+            </m:ctrlPr>
+          </m:sSubPr>
+          <m:e>
+            <m:r>
+              <w:rPr>
+                <w:rFonts w:ascii="Cambria Math" w:hAnsi="Cambria Math"/>
+              </w:rPr>
+              <m:t>d</m:t>
+            </m:r>
+          </m:e>
+          <m:sub>
+            <m:r>
+              <w:rPr>
+                <w:rFonts w:ascii="Cambria Math" w:hAnsi="Cambria Math"/>
+              </w:rPr>
+              <m:t>1</m:t>
+            </m:r>
+          </m:sub>
+        </m:sSub>
+        <m:r>
+          <w:rPr>
+            <w:rFonts w:ascii="Cambria Math" w:hAnsi="Cambria Math"/>
+          </w:rPr>
+          <m:t>-σ</m:t>
+        </m:r>
+        <m:rad>
+          <m:radPr>
+            <m:degHide m:val="1"/>
+            <m:ctrlPr>
+              <w:rPr>
+                <w:rFonts w:ascii="Cambria Math" w:hAnsi="Cambria Math"/>
+                <w:i/>
+              </w:rPr>
+            </m:ctrlPr>
+          </m:radPr>
+          <m:deg/>
+          <m:e>
+            <m:r>
+              <w:rPr>
+                <w:rFonts w:ascii="Cambria Math" w:hAnsi="Cambria Math"/>
+              </w:rPr>
+              <m:t>T-t</m:t>
+            </m:r>
+          </m:e>
+        </m:rad>
+      </m:oMath>
+    </w:p>
+    <w:p>
+      <w:pPr>
+        <w:jc w:val="left"/>
+      </w:pPr>
+      <w:r>
+        <w:t xml:space="preserve">Implied volatility: the value of volatility </w:t>
+      </w:r>
+      <w:r>
+        <w:t>when back-solving an option pricing model</w:t>
+      </w:r>
+      <w:r>
+        <w:t xml:space="preserve"> (such as BS)</w:t>
+      </w:r>
+      <w:bookmarkStart w:id="13" w:name="_GoBack"/>
+      <w:bookmarkEnd w:id="13"/>
+      <w:r>
+        <w:t xml:space="preserve"> with current market price </w:t>
+      </w:r>
       <w:r>
         <w:br w:type="page"/>
       </w:r>
@@ -9587,7 +10856,7 @@
       <w:pPr>
         <w:pStyle w:val="Heading1"/>
       </w:pPr>
-      <w:bookmarkStart w:id="13" w:name="_Toc34756540"/>
+      <w:bookmarkStart w:id="14" w:name="_Toc35469538"/>
       <w:r>
         <w:lastRenderedPageBreak/>
         <w:t xml:space="preserve">III) </w:t>
@@ -9598,13 +10867,13 @@
       <w:r>
         <w:t>calculus</w:t>
       </w:r>
-      <w:bookmarkEnd w:id="13"/>
+      <w:bookmarkEnd w:id="14"/>
     </w:p>
     <w:p>
       <w:pPr>
         <w:pStyle w:val="Heading2"/>
       </w:pPr>
-      <w:bookmarkStart w:id="14" w:name="_Toc34756541"/>
+      <w:bookmarkStart w:id="15" w:name="_Toc35469539"/>
       <w:r>
         <w:rPr>
           <w:rFonts w:hint="eastAsia"/>
@@ -9614,7 +10883,7 @@
       <w:r>
         <w:t>rownian motion</w:t>
       </w:r>
-      <w:bookmarkEnd w:id="14"/>
+      <w:bookmarkEnd w:id="15"/>
     </w:p>
     <w:p>
       <w:r>
@@ -10295,16 +11564,11 @@
       </w:r>
     </w:p>
     <w:p>
-      <w:proofErr w:type="spellStart"/>
       <w:r>
         <w:t>Itô</w:t>
       </w:r>
       <w:r>
-        <w:t>’s</w:t>
-      </w:r>
-      <w:proofErr w:type="spellEnd"/>
-      <w:r>
-        <w:t xml:space="preserve"> process: </w:t>
+        <w:t xml:space="preserve">’s process: </w:t>
       </w:r>
       <m:oMath>
         <m:sSub>
@@ -10337,16 +11601,11 @@
       <w:r>
         <w:t xml:space="preserve"> is an </w:t>
       </w:r>
-      <w:proofErr w:type="spellStart"/>
       <w:r>
         <w:t>Itô</w:t>
       </w:r>
       <w:r>
-        <w:t>’s</w:t>
-      </w:r>
-      <w:proofErr w:type="spellEnd"/>
-      <w:r>
-        <w:t xml:space="preserve"> process if it is solution to the following stochastic differential equation</w:t>
+        <w:t>’s process if it is solution to the following stochastic differential equation</w:t>
       </w:r>
     </w:p>
     <w:p>
@@ -10856,7 +12115,7 @@
       <w:pPr>
         <w:pStyle w:val="Heading2"/>
       </w:pPr>
-      <w:bookmarkStart w:id="15" w:name="_Toc34756542"/>
+      <w:bookmarkStart w:id="16" w:name="_Toc35469540"/>
       <w:r>
         <w:rPr>
           <w:rFonts w:hint="eastAsia"/>
@@ -10866,7 +12125,7 @@
       <w:r>
         <w:t>tochastic integral</w:t>
       </w:r>
-      <w:bookmarkEnd w:id="15"/>
+      <w:bookmarkEnd w:id="16"/>
     </w:p>
     <w:p>
       <w:r>
@@ -11313,19 +12572,11 @@
       </m:oMath>
     </w:p>
     <w:p>
-      <w:proofErr w:type="spellStart"/>
       <w:r>
         <w:rPr>
           <w:b/>
         </w:rPr>
-        <w:t>Itô’s</w:t>
-      </w:r>
-      <w:proofErr w:type="spellEnd"/>
-      <w:r>
-        <w:rPr>
-          <w:b/>
-        </w:rPr>
-        <w:t xml:space="preserve"> lemma:</w:t>
+        <w:t>Itô’s lemma:</w:t>
       </w:r>
       <w:r>
         <w:t xml:space="preserve"> </w:t>
@@ -12370,24 +13621,37 @@
     </w:p>
     <w:p>
       <w:r>
+        <w:t>Finding stochastic integral: “g</w:t>
+      </w:r>
+      <w:r>
+        <w:t>uess</w:t>
+      </w:r>
+      <w:r>
+        <w:t>”</w:t>
+      </w:r>
+      <w:r>
+        <w:t xml:space="preserve"> the function such that it will contain the integrand in its SD</w:t>
+      </w:r>
+      <w:r>
+        <w:t xml:space="preserve">E. Use </w:t>
+      </w:r>
+      <w:r>
+        <w:t>Itô’s lemma</w:t>
+      </w:r>
+      <w:r>
+        <w:t xml:space="preserve"> to find SDE of the guess and then integrate both sides</w:t>
+      </w:r>
+    </w:p>
+    <w:p>
+      <w:r>
         <w:t xml:space="preserve">Solving SDE: “guess” a solution and use </w:t>
       </w:r>
-      <w:proofErr w:type="spellStart"/>
       <w:r>
         <w:t>Itô</w:t>
       </w:r>
       <w:r>
-        <w:t>’s</w:t>
-      </w:r>
-      <w:proofErr w:type="spellEnd"/>
-      <w:r>
-        <w:t xml:space="preserve"> lemma to verify that the solution satisfies the SDE (the following table is borrowed from Prof. </w:t>
-      </w:r>
-      <w:proofErr w:type="spellStart"/>
-      <w:r>
-        <w:t>Yau</w:t>
-      </w:r>
-      <w:proofErr w:type="spellEnd"/>
+        <w:t>’s lemma to verify that the solution satisfies the SDE (the following table is borrowed from Prof. Yau</w:t>
+      </w:r>
       <w:r>
         <w:t xml:space="preserve"> Chun Yip’</w:t>
       </w:r>
@@ -12947,11 +14211,9 @@
       </m:oMath>
     </w:p>
     <w:p>
-      <w:proofErr w:type="spellStart"/>
       <w:r>
         <w:t>Itô</w:t>
       </w:r>
-      <w:proofErr w:type="spellEnd"/>
       <w:r>
         <w:t xml:space="preserve"> isometry: </w:t>
       </w:r>
@@ -14148,22 +15410,22 @@
       <w:pPr>
         <w:pStyle w:val="Heading1"/>
       </w:pPr>
-      <w:bookmarkStart w:id="16" w:name="_Toc34756543"/>
+      <w:bookmarkStart w:id="17" w:name="_Toc35469541"/>
       <w:r>
         <w:lastRenderedPageBreak/>
         <w:t>IV) Simulation methods</w:t>
       </w:r>
-      <w:bookmarkEnd w:id="16"/>
+      <w:bookmarkEnd w:id="17"/>
     </w:p>
     <w:p>
       <w:pPr>
         <w:pStyle w:val="Heading2"/>
       </w:pPr>
-      <w:bookmarkStart w:id="17" w:name="_Toc34756544"/>
+      <w:bookmarkStart w:id="18" w:name="_Toc35469542"/>
       <w:r>
         <w:t>Theoretical support</w:t>
       </w:r>
-      <w:bookmarkEnd w:id="17"/>
+      <w:bookmarkEnd w:id="18"/>
     </w:p>
     <w:p>
       <w:r>
@@ -14543,15 +15805,7 @@
         </m:sSub>
       </m:oMath>
       <w:r>
-        <w:t xml:space="preserve"> be </w:t>
-      </w:r>
-      <w:proofErr w:type="spellStart"/>
-      <w:r>
-        <w:t>i.i.d</w:t>
-      </w:r>
-      <w:proofErr w:type="spellEnd"/>
-      <w:r>
-        <w:t xml:space="preserve">. random variables with mean </w:t>
+        <w:t xml:space="preserve"> be i.i.d. random variables with mean </w:t>
       </w:r>
       <m:oMath>
         <m:r>
@@ -14719,13 +15973,8 @@
       <w:r>
         <w:t xml:space="preserve">, </w:t>
       </w:r>
-      <w:proofErr w:type="spellStart"/>
-      <w:r>
-        <w:t>Lindeberg</w:t>
-      </w:r>
-      <w:proofErr w:type="spellEnd"/>
-      <w:r>
-        <w:t>–Lévy</w:t>
+      <w:r>
+        <w:t>Lindeberg–Lévy</w:t>
       </w:r>
       <w:r>
         <w:t xml:space="preserve">): Let </w:t>
@@ -14996,11 +16245,11 @@
       <w:pPr>
         <w:pStyle w:val="Heading2"/>
       </w:pPr>
-      <w:bookmarkStart w:id="18" w:name="_Toc34756545"/>
+      <w:bookmarkStart w:id="19" w:name="_Toc35469543"/>
       <w:r>
         <w:t>Standard Monte Carlo</w:t>
       </w:r>
-      <w:bookmarkEnd w:id="18"/>
+      <w:bookmarkEnd w:id="19"/>
     </w:p>
     <w:p>
       <w:r>
@@ -15367,11 +16616,11 @@
       <w:pPr>
         <w:pStyle w:val="Heading2"/>
       </w:pPr>
-      <w:bookmarkStart w:id="19" w:name="_Toc34756546"/>
+      <w:bookmarkStart w:id="20" w:name="_Toc35469544"/>
       <w:r>
         <w:t>Inverse transform</w:t>
       </w:r>
-      <w:bookmarkEnd w:id="19"/>
+      <w:bookmarkEnd w:id="20"/>
     </w:p>
     <w:p>
       <w:r>
@@ -15414,11 +16663,9 @@
       <w:r>
         <w:t xml:space="preserve"> (i.e. the </w:t>
       </w:r>
-      <w:proofErr w:type="spellStart"/>
       <w:r>
         <w:t>cdf</w:t>
       </w:r>
-      <w:proofErr w:type="spellEnd"/>
       <w:r>
         <w:t xml:space="preserve">), we can generate </w:t>
       </w:r>
@@ -15792,12 +17039,12 @@
       <w:pPr>
         <w:pStyle w:val="Heading2"/>
       </w:pPr>
-      <w:bookmarkStart w:id="20" w:name="_Toc34756547"/>
+      <w:bookmarkStart w:id="21" w:name="_Toc35469545"/>
       <w:r>
         <w:lastRenderedPageBreak/>
         <w:t>Rejection sampling</w:t>
       </w:r>
-      <w:bookmarkEnd w:id="20"/>
+      <w:bookmarkEnd w:id="21"/>
     </w:p>
     <w:p>
       <w:r>
@@ -16711,18 +17958,18 @@
       <w:pPr>
         <w:pStyle w:val="Heading1"/>
       </w:pPr>
-      <w:bookmarkStart w:id="21" w:name="_Toc34756548"/>
+      <w:bookmarkStart w:id="22" w:name="_Toc35469546"/>
       <w:r>
         <w:lastRenderedPageBreak/>
         <w:t>V) Variance reduction</w:t>
       </w:r>
-      <w:bookmarkEnd w:id="21"/>
+      <w:bookmarkEnd w:id="22"/>
     </w:p>
     <w:p>
       <w:pPr>
         <w:pStyle w:val="Heading2"/>
       </w:pPr>
-      <w:bookmarkStart w:id="22" w:name="_Toc34756549"/>
+      <w:bookmarkStart w:id="23" w:name="_Toc35469547"/>
       <w:r>
         <w:t>Antithetic varia</w:t>
       </w:r>
@@ -16735,7 +17982,7 @@
       <w:r>
         <w:t>s</w:t>
       </w:r>
-      <w:bookmarkEnd w:id="22"/>
+      <w:bookmarkEnd w:id="23"/>
     </w:p>
     <w:p>
       <w:r>
@@ -17365,7 +18612,7 @@
       <w:pPr>
         <w:pStyle w:val="Heading2"/>
       </w:pPr>
-      <w:bookmarkStart w:id="23" w:name="_Toc34756550"/>
+      <w:bookmarkStart w:id="24" w:name="_Toc35469548"/>
       <w:r>
         <w:t xml:space="preserve">Stratified </w:t>
       </w:r>
@@ -17375,7 +18622,7 @@
       <w:r>
         <w:t>ampling</w:t>
       </w:r>
-      <w:bookmarkEnd w:id="23"/>
+      <w:bookmarkEnd w:id="24"/>
     </w:p>
     <w:p>
       <w:r>
@@ -19376,6 +20623,7 @@
   <w:style w:type="character" w:default="1" w:styleId="DefaultParagraphFont">
     <w:name w:val="Default Paragraph Font"/>
     <w:uiPriority w:val="1"/>
+    <w:semiHidden/>
     <w:unhideWhenUsed/>
   </w:style>
   <w:style w:type="table" w:default="1" w:styleId="TableNormal">
@@ -20082,7 +21330,7 @@
 </file>
 
 <file path=customXml/itemProps1.xml><?xml version="1.0" encoding="utf-8"?>
-<ds:datastoreItem xmlns:ds="http://schemas.openxmlformats.org/officeDocument/2006/customXml" ds:itemID="{D8C2AF68-EFC5-4159-A084-09F524095340}">
+<ds:datastoreItem xmlns:ds="http://schemas.openxmlformats.org/officeDocument/2006/customXml" ds:itemID="{A81667B0-6893-4FAE-A04B-A5C73D4D09CD}">
   <ds:schemaRefs>
     <ds:schemaRef ds:uri="http://schemas.openxmlformats.org/officeDocument/2006/bibliography"/>
   </ds:schemaRefs>

</xml_diff>